<commit_message>
Bold Text and app icon
</commit_message>
<xml_diff>
--- a/temp1.docx
+++ b/temp1.docx
@@ -40,7 +40,7 @@
             <wp:docPr id="6" name="Image 5">
               <a:extLst xmlns:a="http://schemas.openxmlformats.org/drawingml/2006/main">
                 <a:ext uri="{FF2B5EF4-FFF2-40B4-BE49-F238E27FC236}">
-                  <a16:creationId xmlns:ve="http://schemas.openxmlformats.org/markup-compatibility/2006" xmlns:lc="http://schemas.openxmlformats.org/drawingml/2006/lockedCanvas" xmlns:a16="http://schemas.microsoft.com/office/drawing/2014/main" xmlns="" xmlns:xdr="http://schemas.openxmlformats.org/drawingml/2006/spreadsheetDrawing" xmlns:w="http://schemas.openxmlformats.org/wordprocessingml/2006/main" xmlns:w10="urn:schemas-microsoft-com:office:word" xmlns:v="urn:schemas-microsoft-com:vml" xmlns:o="urn:schemas-microsoft-com:office:office" id="{00000000-0008-0000-0100-000002000000}"/>
+                  <a16:creationId xmlns:o="urn:schemas-microsoft-com:office:office" xmlns:v="urn:schemas-microsoft-com:vml" xmlns:w10="urn:schemas-microsoft-com:office:word" xmlns:w="http://schemas.openxmlformats.org/wordprocessingml/2006/main" xmlns:xdr="http://schemas.openxmlformats.org/drawingml/2006/spreadsheetDrawing" xmlns="" xmlns:a16="http://schemas.microsoft.com/office/drawing/2014/main" xmlns:lc="http://schemas.openxmlformats.org/drawingml/2006/lockedCanvas" xmlns:ve="http://schemas.openxmlformats.org/markup-compatibility/2006" id="{00000000-0008-0000-0100-000002000000}"/>
                 </a:ext>
               </a:extLst>
             </wp:docPr>
@@ -52,7 +52,7 @@
                     <pic:cNvPr id="2" name="Image 1">
                       <a:extLst>
                         <a:ext uri="{FF2B5EF4-FFF2-40B4-BE49-F238E27FC236}">
-                          <a16:creationId xmlns:ve="http://schemas.openxmlformats.org/markup-compatibility/2006" xmlns:lc="http://schemas.openxmlformats.org/drawingml/2006/lockedCanvas" xmlns:a16="http://schemas.microsoft.com/office/drawing/2014/main" xmlns="" xmlns:xdr="http://schemas.openxmlformats.org/drawingml/2006/spreadsheetDrawing" xmlns:w="http://schemas.openxmlformats.org/wordprocessingml/2006/main" xmlns:w10="urn:schemas-microsoft-com:office:word" xmlns:v="urn:schemas-microsoft-com:vml" xmlns:o="urn:schemas-microsoft-com:office:office" id="{00000000-0008-0000-0100-000002000000}"/>
+                          <a16:creationId xmlns:o="urn:schemas-microsoft-com:office:office" xmlns:v="urn:schemas-microsoft-com:vml" xmlns:w10="urn:schemas-microsoft-com:office:word" xmlns:w="http://schemas.openxmlformats.org/wordprocessingml/2006/main" xmlns:xdr="http://schemas.openxmlformats.org/drawingml/2006/spreadsheetDrawing" xmlns="" xmlns:a16="http://schemas.microsoft.com/office/drawing/2014/main" xmlns:lc="http://schemas.openxmlformats.org/drawingml/2006/lockedCanvas" xmlns:ve="http://schemas.openxmlformats.org/markup-compatibility/2006" id="{00000000-0008-0000-0100-000002000000}"/>
                         </a:ext>
                       </a:extLst>
                     </pic:cNvPr>
@@ -222,6 +222,8 @@
               <w:jc w:val="center"/>
               <w:rPr>
                 <w:rFonts w:ascii="Ticketing" w:eastAsia="MS Mincho" w:hAnsi="Ticketing" w:cs="Tahoma"/>
+                <w:b/>
+                <w:bCs/>
                 <w:sz w:val="48"/>
                 <w:szCs w:val="48"/>
                 <w:lang w:val="en-US"/>
@@ -230,6 +232,8 @@
             <w:r>
               <w:rPr>
                 <w:rFonts w:ascii="Ticketing" w:eastAsia="MS Mincho" w:hAnsi="Ticketing" w:cs="Tahoma"/>
+                <w:b/>
+                <w:bCs/>
                 <w:sz w:val="48"/>
                 <w:szCs w:val="48"/>
                 <w:lang w:val="en-US"/>
@@ -250,6 +254,8 @@
               <w:jc w:val="center"/>
               <w:rPr>
                 <w:rFonts w:ascii="Ticketing" w:eastAsia="MS Mincho" w:hAnsi="Ticketing" w:cs="Tahoma"/>
+                <w:b/>
+                <w:bCs/>
                 <w:sz w:val="48"/>
                 <w:szCs w:val="48"/>
                 <w:lang w:val="en-US"/>
@@ -258,6 +264,8 @@
             <w:r>
               <w:rPr>
                 <w:rFonts w:ascii="Ticketing" w:eastAsia="MS Mincho" w:hAnsi="Ticketing" w:cs="Tahoma"/>
+                <w:b/>
+                <w:bCs/>
                 <w:sz w:val="48"/>
                 <w:szCs w:val="48"/>
                 <w:lang w:val="en-US"/>
@@ -282,16 +290,18 @@
               <w:jc w:val="center"/>
               <w:rPr>
                 <w:rFonts w:ascii="Ticketing" w:eastAsia="MS Mincho" w:hAnsi="Ticketing" w:cs="Tahoma"/>
+                <w:b/>
+                <w:bCs/>
                 <w:sz w:val="48"/>
                 <w:szCs w:val="48"/>
                 <w:lang w:val="en-US"/>
               </w:rPr>
             </w:pPr>
-            <w:bookmarkStart w:id="0" w:name="_GoBack"/>
-            <w:bookmarkEnd w:id="0"/>
             <w:r>
               <w:rPr>
                 <w:rFonts w:ascii="Ticketing" w:eastAsia="MS Mincho" w:hAnsi="Ticketing" w:cs="Tahoma"/>
+                <w:b/>
+                <w:bCs/>
                 <w:sz w:val="48"/>
                 <w:szCs w:val="48"/>
                 <w:lang w:val="en-US"/>
@@ -312,14 +322,20 @@
               <w:jc w:val="center"/>
               <w:rPr>
                 <w:rFonts w:ascii="Ticketing" w:eastAsia="MS Mincho" w:hAnsi="Ticketing" w:cs="Tahoma"/>
+                <w:b/>
+                <w:bCs/>
                 <w:sz w:val="48"/>
                 <w:szCs w:val="48"/>
                 <w:lang w:val="en-US"/>
               </w:rPr>
             </w:pPr>
+            <w:bookmarkStart w:id="0" w:name="_GoBack"/>
+            <w:bookmarkEnd w:id="0"/>
             <w:r>
               <w:rPr>
                 <w:rFonts w:ascii="Ticketing" w:eastAsia="MS Mincho" w:hAnsi="Ticketing" w:cs="Tahoma"/>
+                <w:b/>
+                <w:bCs/>
                 <w:sz w:val="48"/>
                 <w:szCs w:val="48"/>
                 <w:lang w:val="en-US"/>
@@ -344,6 +360,8 @@
               <w:jc w:val="center"/>
               <w:rPr>
                 <w:rFonts w:ascii="Ticketing" w:eastAsia="MS Mincho" w:hAnsi="Ticketing" w:cs="Tahoma"/>
+                <w:b/>
+                <w:bCs/>
                 <w:sz w:val="48"/>
                 <w:szCs w:val="48"/>
                 <w:lang w:val="en-US"/>
@@ -352,6 +370,8 @@
             <w:r>
               <w:rPr>
                 <w:rFonts w:ascii="Ticketing" w:eastAsia="MS Mincho" w:hAnsi="Ticketing" w:cs="Tahoma"/>
+                <w:b/>
+                <w:bCs/>
                 <w:sz w:val="48"/>
                 <w:szCs w:val="48"/>
                 <w:lang w:val="en-US"/>
@@ -372,6 +392,8 @@
               <w:jc w:val="center"/>
               <w:rPr>
                 <w:rFonts w:ascii="Ticketing" w:eastAsia="MS Mincho" w:hAnsi="Ticketing" w:cs="Tahoma"/>
+                <w:b/>
+                <w:bCs/>
                 <w:sz w:val="48"/>
                 <w:szCs w:val="48"/>
                 <w:lang w:val="en-US"/>
@@ -380,6 +402,8 @@
             <w:r>
               <w:rPr>
                 <w:rFonts w:ascii="Ticketing" w:eastAsia="MS Mincho" w:hAnsi="Ticketing" w:cs="Tahoma"/>
+                <w:b/>
+                <w:bCs/>
                 <w:sz w:val="48"/>
                 <w:szCs w:val="48"/>
                 <w:lang w:val="en-US"/>
@@ -404,6 +428,8 @@
               <w:jc w:val="center"/>
               <w:rPr>
                 <w:rFonts w:ascii="Ticketing" w:eastAsia="MS Mincho" w:hAnsi="Ticketing" w:cs="Tahoma"/>
+                <w:b/>
+                <w:bCs/>
                 <w:sz w:val="48"/>
                 <w:szCs w:val="48"/>
                 <w:lang w:val="en-US"/>
@@ -412,6 +438,8 @@
             <w:r>
               <w:rPr>
                 <w:rFonts w:ascii="Ticketing" w:eastAsia="MS Mincho" w:hAnsi="Ticketing" w:cs="Tahoma"/>
+                <w:b/>
+                <w:bCs/>
                 <w:sz w:val="48"/>
                 <w:szCs w:val="48"/>
                 <w:lang w:val="en-US"/>
@@ -432,6 +460,8 @@
               <w:jc w:val="center"/>
               <w:rPr>
                 <w:rFonts w:ascii="Ticketing" w:eastAsia="MS Mincho" w:hAnsi="Ticketing" w:cs="Tahoma"/>
+                <w:b/>
+                <w:bCs/>
                 <w:sz w:val="48"/>
                 <w:szCs w:val="48"/>
                 <w:lang w:val="en-US"/>
@@ -440,6 +470,8 @@
             <w:r>
               <w:rPr>
                 <w:rFonts w:ascii="Ticketing" w:eastAsia="MS Mincho" w:hAnsi="Ticketing" w:cs="Tahoma"/>
+                <w:b/>
+                <w:bCs/>
                 <w:sz w:val="48"/>
                 <w:szCs w:val="48"/>
                 <w:lang w:val="en-US"/>
@@ -464,6 +496,8 @@
               <w:jc w:val="center"/>
               <w:rPr>
                 <w:rFonts w:ascii="Ticketing" w:eastAsia="MS Mincho" w:hAnsi="Ticketing" w:cs="Tahoma"/>
+                <w:b/>
+                <w:bCs/>
                 <w:sz w:val="48"/>
                 <w:szCs w:val="48"/>
                 <w:lang w:val="en-US"/>
@@ -472,6 +506,8 @@
             <w:r>
               <w:rPr>
                 <w:rFonts w:ascii="Ticketing" w:eastAsia="MS Mincho" w:hAnsi="Ticketing" w:cs="Tahoma"/>
+                <w:b/>
+                <w:bCs/>
                 <w:sz w:val="48"/>
                 <w:szCs w:val="48"/>
                 <w:lang w:val="en-US"/>
@@ -492,6 +528,8 @@
               <w:jc w:val="center"/>
               <w:rPr>
                 <w:rFonts w:ascii="Ticketing" w:eastAsia="MS Mincho" w:hAnsi="Ticketing" w:cs="Tahoma"/>
+                <w:b/>
+                <w:bCs/>
                 <w:sz w:val="48"/>
                 <w:szCs w:val="48"/>
                 <w:lang w:val="en-US"/>
@@ -500,6 +538,8 @@
             <w:r>
               <w:rPr>
                 <w:rFonts w:ascii="Ticketing" w:eastAsia="MS Mincho" w:hAnsi="Ticketing" w:cs="Tahoma"/>
+                <w:b/>
+                <w:bCs/>
                 <w:sz w:val="48"/>
                 <w:szCs w:val="48"/>
                 <w:lang w:val="en-US"/>
@@ -1341,7 +1381,7 @@
 </file>
 
 <file path=customXml/itemProps1.xml><?xml version="1.0" encoding="utf-8"?>
-<ds:datastoreItem xmlns:ds="http://schemas.openxmlformats.org/officeDocument/2006/customXml" ds:itemID="{EC3A2655-B8BC-4EF4-BC9C-2A85C7B96B64}">
+<ds:datastoreItem xmlns:ds="http://schemas.openxmlformats.org/officeDocument/2006/customXml" ds:itemID="{37006149-CE51-412E-A0B4-D60A828EF3F0}">
   <ds:schemaRefs>
     <ds:schemaRef ds:uri="http://schemas.openxmlformats.org/officeDocument/2006/bibliography"/>
   </ds:schemaRefs>

</xml_diff>